<commit_message>
hw 7 and 8 fixes
</commit_message>
<xml_diff>
--- a/Homeworks/ДомашняяРабота7.docx
+++ b/Homeworks/ДомашняяРабота7.docx
@@ -740,13 +740,8 @@
               <w:t>Стойкий</w:t>
             </w:r>
             <w:r>
-              <w:rPr>
-                <w:lang w:val="en-US"/>
-              </w:rPr>
               <w:t xml:space="preserve"> </w:t>
             </w:r>
-            <w:bookmarkStart w:id="3" w:name="_GoBack"/>
-            <w:bookmarkEnd w:id="3"/>
             <w:r>
               <w:rPr>
                 <w:lang w:val="en-US"/>
@@ -1419,7 +1414,31 @@
         <w:rPr>
           <w:rFonts w:eastAsiaTheme="minorEastAsia"/>
         </w:rPr>
-        <w:t xml:space="preserve">. Использование одного ключа для всех получателей не обеспечивает целостность, так как если противником является один из получателей он может подделать </w:t>
+        <w:t>. Использование одного ключа для всех получателей не обеспечивает целостность, так ка</w:t>
+      </w:r>
+      <w:r>
+        <w:rPr>
+          <w:rFonts w:eastAsiaTheme="minorEastAsia"/>
+        </w:rPr>
+        <w:t>к если противником является одним</w:t>
+      </w:r>
+      <w:r>
+        <w:rPr>
+          <w:rFonts w:eastAsiaTheme="minorEastAsia"/>
+        </w:rPr>
+        <w:t xml:space="preserve"> из получателей</w:t>
+      </w:r>
+      <w:r>
+        <w:rPr>
+          <w:rFonts w:eastAsiaTheme="minorEastAsia"/>
+        </w:rPr>
+        <w:t>, то</w:t>
+      </w:r>
+      <w:r>
+        <w:rPr>
+          <w:rFonts w:eastAsiaTheme="minorEastAsia"/>
+        </w:rPr>
+        <w:t xml:space="preserve"> он может подделать </w:t>
       </w:r>
       <w:r>
         <w:rPr>
@@ -1438,7 +1457,21 @@
         <w:rPr>
           <w:rFonts w:eastAsiaTheme="minorEastAsia"/>
         </w:rPr>
-        <w:t xml:space="preserve">для любого сообщения и рассылать пакета от имени </w:t>
+        <w:t>для</w:t>
+      </w:r>
+      <w:r>
+        <w:rPr>
+          <w:rFonts w:eastAsiaTheme="minorEastAsia"/>
+        </w:rPr>
+        <w:t xml:space="preserve"> любого сообщения и рассылать сообщения</w:t>
+      </w:r>
+      <w:bookmarkStart w:id="3" w:name="_GoBack"/>
+      <w:bookmarkEnd w:id="3"/>
+      <w:r>
+        <w:rPr>
+          <w:rFonts w:eastAsiaTheme="minorEastAsia"/>
+        </w:rPr>
+        <w:t xml:space="preserve"> от имени </w:t>
       </w:r>
       <w:r>
         <w:rPr>
@@ -2178,6 +2211,152 @@
           <w:rFonts w:eastAsiaTheme="minorEastAsia"/>
         </w:rPr>
         <w:t>детерминированным.</w:t>
+      </w:r>
+      <w:r>
+        <w:rPr>
+          <w:rFonts w:eastAsiaTheme="minorEastAsia"/>
+        </w:rPr>
+        <w:t xml:space="preserve"> </w:t>
+      </w:r>
+      <m:oMath>
+        <m:r>
+          <w:rPr>
+            <w:rFonts w:ascii="Cambria Math" w:eastAsiaTheme="minorEastAsia" w:hAnsi="Cambria Math"/>
+          </w:rPr>
+          <m:t>a[x,…,y]</m:t>
+        </m:r>
+      </m:oMath>
+      <w:r>
+        <w:rPr>
+          <w:rFonts w:eastAsiaTheme="minorEastAsia"/>
+        </w:rPr>
+        <w:t xml:space="preserve"> – взятие </w:t>
+      </w:r>
+      <w:proofErr w:type="spellStart"/>
+      <w:r>
+        <w:rPr>
+          <w:rFonts w:eastAsiaTheme="minorEastAsia"/>
+        </w:rPr>
+        <w:t>подверктора</w:t>
+      </w:r>
+      <w:proofErr w:type="spellEnd"/>
+      <w:r>
+        <w:rPr>
+          <w:rFonts w:eastAsiaTheme="minorEastAsia"/>
+        </w:rPr>
+        <w:t xml:space="preserve"> вектора </w:t>
+      </w:r>
+      <m:oMath>
+        <m:r>
+          <w:rPr>
+            <w:rFonts w:ascii="Cambria Math" w:eastAsiaTheme="minorEastAsia" w:hAnsi="Cambria Math"/>
+          </w:rPr>
+          <m:t>a</m:t>
+        </m:r>
+      </m:oMath>
+      <w:r>
+        <w:rPr>
+          <w:rFonts w:eastAsiaTheme="minorEastAsia"/>
+        </w:rPr>
+        <w:t xml:space="preserve"> с индексами от </w:t>
+      </w:r>
+      <m:oMath>
+        <m:r>
+          <w:rPr>
+            <w:rFonts w:ascii="Cambria Math" w:eastAsiaTheme="minorEastAsia" w:hAnsi="Cambria Math"/>
+          </w:rPr>
+          <m:t>x</m:t>
+        </m:r>
+      </m:oMath>
+      <w:r>
+        <w:rPr>
+          <w:rFonts w:eastAsiaTheme="minorEastAsia"/>
+        </w:rPr>
+        <w:t xml:space="preserve"> до </w:t>
+      </w:r>
+      <m:oMath>
+        <m:r>
+          <w:rPr>
+            <w:rFonts w:ascii="Cambria Math" w:eastAsiaTheme="minorEastAsia" w:hAnsi="Cambria Math"/>
+          </w:rPr>
+          <m:t>y</m:t>
+        </m:r>
+      </m:oMath>
+      <w:r>
+        <w:rPr>
+          <w:rFonts w:eastAsiaTheme="minorEastAsia"/>
+        </w:rPr>
+        <w:t xml:space="preserve">, </w:t>
+      </w:r>
+      <m:oMath>
+        <m:r>
+          <w:rPr>
+            <w:rFonts w:ascii="Cambria Math" w:eastAsiaTheme="minorEastAsia" w:hAnsi="Cambria Math"/>
+          </w:rPr>
+          <m:t>a[q…]</m:t>
+        </m:r>
+      </m:oMath>
+      <w:r>
+        <w:rPr>
+          <w:rFonts w:eastAsiaTheme="minorEastAsia"/>
+        </w:rPr>
+        <w:t xml:space="preserve"> – взятие </w:t>
+      </w:r>
+      <w:proofErr w:type="spellStart"/>
+      <w:r>
+        <w:rPr>
+          <w:rFonts w:eastAsiaTheme="minorEastAsia"/>
+        </w:rPr>
+        <w:t>подвектора</w:t>
+      </w:r>
+      <w:proofErr w:type="spellEnd"/>
+      <w:r>
+        <w:rPr>
+          <w:rFonts w:eastAsiaTheme="minorEastAsia"/>
+        </w:rPr>
+        <w:t xml:space="preserve"> вектора </w:t>
+      </w:r>
+      <m:oMath>
+        <m:r>
+          <w:rPr>
+            <w:rFonts w:ascii="Cambria Math" w:eastAsiaTheme="minorEastAsia" w:hAnsi="Cambria Math"/>
+          </w:rPr>
+          <m:t>a</m:t>
+        </m:r>
+      </m:oMath>
+      <w:r>
+        <w:rPr>
+          <w:rFonts w:eastAsiaTheme="minorEastAsia"/>
+        </w:rPr>
+        <w:t xml:space="preserve"> начиная с индекса </w:t>
+      </w:r>
+      <m:oMath>
+        <m:r>
+          <w:rPr>
+            <w:rFonts w:ascii="Cambria Math" w:eastAsiaTheme="minorEastAsia" w:hAnsi="Cambria Math"/>
+          </w:rPr>
+          <m:t>q</m:t>
+        </m:r>
+      </m:oMath>
+      <w:r>
+        <w:rPr>
+          <w:rFonts w:eastAsiaTheme="minorEastAsia"/>
+        </w:rPr>
+        <w:t xml:space="preserve"> и до длины вектора </w:t>
+      </w:r>
+      <m:oMath>
+        <m:r>
+          <w:rPr>
+            <w:rFonts w:ascii="Cambria Math" w:eastAsiaTheme="minorEastAsia" w:hAnsi="Cambria Math"/>
+          </w:rPr>
+          <m:t>a</m:t>
+        </m:r>
+      </m:oMath>
+      <w:r>
+        <w:rPr>
+          <w:rFonts w:eastAsiaTheme="minorEastAsia"/>
+        </w:rPr>
+        <w:t>.</w:t>
       </w:r>
     </w:p>
     <w:p>
@@ -3878,7 +4057,7 @@
                   <w:rPr>
                     <w:rFonts w:ascii="Cambria Math" w:eastAsiaTheme="minorEastAsia" w:hAnsi="Cambria Math"/>
                   </w:rPr>
-                  <m:t xml:space="preserve">и </m:t>
+                  <m:t xml:space="preserve"> и </m:t>
                 </m:r>
                 <m:r>
                   <w:rPr>
@@ -4110,101 +4289,177 @@
             <w:pPr>
               <w:rPr>
                 <w:rFonts w:eastAsiaTheme="minorEastAsia"/>
-                <w:lang w:val="en-US"/>
               </w:rPr>
             </w:pPr>
-            <m:oMathPara>
-              <m:oMathParaPr>
-                <m:jc m:val="left"/>
-              </m:oMathParaPr>
-              <m:oMath>
-                <m:sSup>
-                  <m:sSupPr>
-                    <m:ctrlPr>
-                      <w:rPr>
-                        <w:rFonts w:ascii="Cambria Math" w:eastAsiaTheme="minorEastAsia" w:hAnsi="Cambria Math"/>
-                        <w:i/>
-                        <w:lang w:val="en-US"/>
-                      </w:rPr>
-                    </m:ctrlPr>
-                  </m:sSupPr>
-                  <m:e>
-                    <m:r>
-                      <w:rPr>
-                        <w:rFonts w:ascii="Cambria Math" w:eastAsiaTheme="minorEastAsia" w:hAnsi="Cambria Math"/>
-                        <w:lang w:val="en-US"/>
-                      </w:rPr>
-                      <m:t>V</m:t>
-                    </m:r>
-                  </m:e>
-                  <m:sup>
-                    <m:r>
-                      <w:rPr>
-                        <w:rFonts w:ascii="Cambria Math" w:eastAsiaTheme="minorEastAsia" w:hAnsi="Cambria Math"/>
-                        <w:lang w:val="en-US"/>
-                      </w:rPr>
-                      <m:t>'</m:t>
-                    </m:r>
-                  </m:sup>
-                </m:sSup>
-                <m:d>
-                  <m:dPr>
-                    <m:ctrlPr>
-                      <w:rPr>
-                        <w:rFonts w:ascii="Cambria Math" w:eastAsiaTheme="minorEastAsia" w:hAnsi="Cambria Math"/>
-                        <w:i/>
-                        <w:lang w:val="en-US"/>
-                      </w:rPr>
-                    </m:ctrlPr>
-                  </m:dPr>
-                  <m:e>
-                    <m:r>
-                      <w:rPr>
-                        <w:rFonts w:ascii="Cambria Math" w:eastAsiaTheme="minorEastAsia" w:hAnsi="Cambria Math"/>
-                        <w:lang w:val="en-US"/>
-                      </w:rPr>
-                      <m:t>k,m,t</m:t>
-                    </m:r>
-                  </m:e>
-                </m:d>
-                <m:r>
-                  <w:rPr>
-                    <w:rFonts w:ascii="Cambria Math" w:eastAsiaTheme="minorEastAsia" w:hAnsi="Cambria Math"/>
-                    <w:lang w:val="en-US"/>
-                  </w:rPr>
-                  <m:t>=V(k,m,t</m:t>
-                </m:r>
-                <m:d>
-                  <m:dPr>
-                    <m:begChr m:val="["/>
-                    <m:endChr m:val="]"/>
-                    <m:ctrlPr>
-                      <w:rPr>
-                        <w:rFonts w:ascii="Cambria Math" w:eastAsiaTheme="minorEastAsia" w:hAnsi="Cambria Math"/>
-                        <w:i/>
-                        <w:lang w:val="en-US"/>
-                      </w:rPr>
-                    </m:ctrlPr>
-                  </m:dPr>
-                  <m:e>
-                    <m:r>
-                      <w:rPr>
-                        <w:rFonts w:ascii="Cambria Math" w:eastAsiaTheme="minorEastAsia" w:hAnsi="Cambria Math"/>
-                        <w:lang w:val="en-US"/>
-                      </w:rPr>
-                      <m:t>0,…,127</m:t>
-                    </m:r>
-                  </m:e>
-                </m:d>
-                <m:r>
-                  <w:rPr>
-                    <w:rFonts w:ascii="Cambria Math" w:eastAsiaTheme="minorEastAsia" w:hAnsi="Cambria Math"/>
-                    <w:lang w:val="en-US"/>
-                  </w:rPr>
-                  <m:t>)</m:t>
-                </m:r>
-              </m:oMath>
-            </m:oMathPara>
+            <m:oMath>
+              <m:sSup>
+                <m:sSupPr>
+                  <m:ctrlPr>
+                    <w:rPr>
+                      <w:rFonts w:ascii="Cambria Math" w:eastAsiaTheme="minorEastAsia" w:hAnsi="Cambria Math"/>
+                      <w:i/>
+                      <w:lang w:val="en-US"/>
+                    </w:rPr>
+                  </m:ctrlPr>
+                </m:sSupPr>
+                <m:e>
+                  <m:r>
+                    <w:rPr>
+                      <w:rFonts w:ascii="Cambria Math" w:eastAsiaTheme="minorEastAsia" w:hAnsi="Cambria Math"/>
+                      <w:lang w:val="en-US"/>
+                    </w:rPr>
+                    <m:t>V</m:t>
+                  </m:r>
+                </m:e>
+                <m:sup>
+                  <m:r>
+                    <w:rPr>
+                      <w:rFonts w:ascii="Cambria Math" w:eastAsiaTheme="minorEastAsia" w:hAnsi="Cambria Math"/>
+                    </w:rPr>
+                    <m:t>'</m:t>
+                  </m:r>
+                </m:sup>
+              </m:sSup>
+              <m:d>
+                <m:dPr>
+                  <m:ctrlPr>
+                    <w:rPr>
+                      <w:rFonts w:ascii="Cambria Math" w:eastAsiaTheme="minorEastAsia" w:hAnsi="Cambria Math"/>
+                      <w:i/>
+                      <w:lang w:val="en-US"/>
+                    </w:rPr>
+                  </m:ctrlPr>
+                </m:dPr>
+                <m:e>
+                  <m:r>
+                    <w:rPr>
+                      <w:rFonts w:ascii="Cambria Math" w:eastAsiaTheme="minorEastAsia" w:hAnsi="Cambria Math"/>
+                      <w:lang w:val="en-US"/>
+                    </w:rPr>
+                    <m:t>k</m:t>
+                  </m:r>
+                  <m:r>
+                    <w:rPr>
+                      <w:rFonts w:ascii="Cambria Math" w:eastAsiaTheme="minorEastAsia" w:hAnsi="Cambria Math"/>
+                    </w:rPr>
+                    <m:t>,</m:t>
+                  </m:r>
+                  <m:r>
+                    <w:rPr>
+                      <w:rFonts w:ascii="Cambria Math" w:eastAsiaTheme="minorEastAsia" w:hAnsi="Cambria Math"/>
+                      <w:lang w:val="en-US"/>
+                    </w:rPr>
+                    <m:t>m</m:t>
+                  </m:r>
+                  <m:r>
+                    <w:rPr>
+                      <w:rFonts w:ascii="Cambria Math" w:eastAsiaTheme="minorEastAsia" w:hAnsi="Cambria Math"/>
+                    </w:rPr>
+                    <m:t>,</m:t>
+                  </m:r>
+                  <m:r>
+                    <w:rPr>
+                      <w:rFonts w:ascii="Cambria Math" w:eastAsiaTheme="minorEastAsia" w:hAnsi="Cambria Math"/>
+                      <w:lang w:val="en-US"/>
+                    </w:rPr>
+                    <m:t>t</m:t>
+                  </m:r>
+                </m:e>
+              </m:d>
+              <m:r>
+                <w:rPr>
+                  <w:rFonts w:ascii="Cambria Math" w:eastAsiaTheme="minorEastAsia" w:hAnsi="Cambria Math"/>
+                </w:rPr>
+                <m:t>=[</m:t>
+              </m:r>
+              <m:r>
+                <w:rPr>
+                  <w:rFonts w:ascii="Cambria Math" w:eastAsiaTheme="minorEastAsia" w:hAnsi="Cambria Math"/>
+                  <w:lang w:val="en-US"/>
+                </w:rPr>
+                <m:t>V</m:t>
+              </m:r>
+              <m:r>
+                <w:rPr>
+                  <w:rFonts w:ascii="Cambria Math" w:eastAsiaTheme="minorEastAsia" w:hAnsi="Cambria Math"/>
+                </w:rPr>
+                <m:t>(</m:t>
+              </m:r>
+              <m:r>
+                <w:rPr>
+                  <w:rFonts w:ascii="Cambria Math" w:eastAsiaTheme="minorEastAsia" w:hAnsi="Cambria Math"/>
+                  <w:lang w:val="en-US"/>
+                </w:rPr>
+                <m:t>k</m:t>
+              </m:r>
+              <m:r>
+                <w:rPr>
+                  <w:rFonts w:ascii="Cambria Math" w:eastAsiaTheme="minorEastAsia" w:hAnsi="Cambria Math"/>
+                </w:rPr>
+                <m:t>,</m:t>
+              </m:r>
+              <m:r>
+                <w:rPr>
+                  <w:rFonts w:ascii="Cambria Math" w:eastAsiaTheme="minorEastAsia" w:hAnsi="Cambria Math"/>
+                  <w:lang w:val="en-US"/>
+                </w:rPr>
+                <m:t>m</m:t>
+              </m:r>
+              <m:r>
+                <w:rPr>
+                  <w:rFonts w:ascii="Cambria Math" w:eastAsiaTheme="minorEastAsia" w:hAnsi="Cambria Math"/>
+                </w:rPr>
+                <m:t>,</m:t>
+              </m:r>
+              <m:r>
+                <w:rPr>
+                  <w:rFonts w:ascii="Cambria Math" w:eastAsiaTheme="minorEastAsia" w:hAnsi="Cambria Math"/>
+                  <w:lang w:val="en-US"/>
+                </w:rPr>
+                <m:t>t</m:t>
+              </m:r>
+              <m:d>
+                <m:dPr>
+                  <m:begChr m:val="["/>
+                  <m:endChr m:val="]"/>
+                  <m:ctrlPr>
+                    <w:rPr>
+                      <w:rFonts w:ascii="Cambria Math" w:eastAsiaTheme="minorEastAsia" w:hAnsi="Cambria Math"/>
+                      <w:i/>
+                      <w:lang w:val="en-US"/>
+                    </w:rPr>
+                  </m:ctrlPr>
+                </m:dPr>
+                <m:e>
+                  <m:r>
+                    <w:rPr>
+                      <w:rFonts w:ascii="Cambria Math" w:eastAsiaTheme="minorEastAsia" w:hAnsi="Cambria Math"/>
+                    </w:rPr>
+                    <m:t>0,…,127</m:t>
+                  </m:r>
+                </m:e>
+              </m:d>
+              <m:r>
+                <w:rPr>
+                  <w:rFonts w:ascii="Cambria Math" w:eastAsiaTheme="minorEastAsia" w:hAnsi="Cambria Math"/>
+                </w:rPr>
+                <m:t>)</m:t>
+              </m:r>
+            </m:oMath>
+            <w:r>
+              <w:rPr>
+                <w:rFonts w:eastAsiaTheme="minorEastAsia"/>
+              </w:rPr>
+              <w:t xml:space="preserve"> и </w:t>
+            </w:r>
+            <m:oMath>
+              <m:r>
+                <w:rPr>
+                  <w:rFonts w:ascii="Cambria Math" w:eastAsiaTheme="minorEastAsia" w:hAnsi="Cambria Math"/>
+                </w:rPr>
+                <m:t>m=t[128…]]</m:t>
+              </m:r>
+            </m:oMath>
           </w:p>
         </w:tc>
         <w:tc>
@@ -8570,7 +8825,7 @@
 </file>
 
 <file path=customXml/itemProps1.xml><?xml version="1.0" encoding="utf-8"?>
-<ds:datastoreItem xmlns:ds="http://schemas.openxmlformats.org/officeDocument/2006/customXml" ds:itemID="{4B6AC8D3-2091-4414-B614-C69011968C59}">
+<ds:datastoreItem xmlns:ds="http://schemas.openxmlformats.org/officeDocument/2006/customXml" ds:itemID="{564DEB29-C2A7-4AB7-B23E-53F67771DB18}">
   <ds:schemaRefs>
     <ds:schemaRef ds:uri="http://schemas.openxmlformats.org/officeDocument/2006/bibliography"/>
   </ds:schemaRefs>

</xml_diff>